<commit_message>
Done project + link src
</commit_message>
<xml_diff>
--- a/minhchung_NguyenThanhBinh_22660171.docx
+++ b/minhchung_NguyenThanhBinh_22660171.docx
@@ -9,6 +9,20 @@
         </w:rPr>
       </w:pPr>
       <w:r>
+        <w:t xml:space="preserve">Link code : </w:t>
+      </w:r>
+      <w:hyperlink r:id="rId4" w:history="1">
+        <w:r>
+          <w:rPr>
+            <w:rStyle w:val="Siuktni"/>
+          </w:rPr>
+          <w:t>https://github.com/thanhbinh21/NguyenThanhBinh_22660171_KTTH_Mobile_10_12</w:t>
+        </w:r>
+      </w:hyperlink>
+      <w:r>
+        <w:br/>
+      </w:r>
+      <w:r>
         <w:rPr>
           <w:lang w:val="en-GB"/>
         </w:rPr>
@@ -23,6 +37,7 @@
       </w:pPr>
       <w:r>
         <w:rPr>
+          <w:noProof/>
           <w:lang w:val="en-GB"/>
         </w:rPr>
         <w:drawing>
@@ -41,7 +56,7 @@
                     <pic:cNvPicPr/>
                   </pic:nvPicPr>
                   <pic:blipFill>
-                    <a:blip r:embed="rId4"/>
+                    <a:blip r:embed="rId5"/>
                     <a:stretch>
                       <a:fillRect/>
                     </a:stretch>
@@ -83,6 +98,7 @@
       </w:pPr>
       <w:r>
         <w:rPr>
+          <w:noProof/>
           <w:lang w:val="en-GB"/>
         </w:rPr>
         <w:drawing>
@@ -101,7 +117,7 @@
                     <pic:cNvPicPr/>
                   </pic:nvPicPr>
                   <pic:blipFill>
-                    <a:blip r:embed="rId5"/>
+                    <a:blip r:embed="rId6"/>
                     <a:stretch>
                       <a:fillRect/>
                     </a:stretch>
@@ -137,6 +153,9 @@
     </w:p>
     <w:p>
       <w:r>
+        <w:rPr>
+          <w:noProof/>
+        </w:rPr>
         <w:lastRenderedPageBreak/>
         <w:drawing>
           <wp:inline distT="0" distB="0" distL="0" distR="0" wp14:anchorId="7B1CC490" wp14:editId="3A00CC90">
@@ -154,7 +173,7 @@
                     <pic:cNvPicPr/>
                   </pic:nvPicPr>
                   <pic:blipFill>
-                    <a:blip r:embed="rId6"/>
+                    <a:blip r:embed="rId7"/>
                     <a:stretch>
                       <a:fillRect/>
                     </a:stretch>
@@ -177,6 +196,9 @@
     </w:p>
     <w:p>
       <w:r>
+        <w:rPr>
+          <w:noProof/>
+        </w:rPr>
         <w:lastRenderedPageBreak/>
         <w:drawing>
           <wp:inline distT="0" distB="0" distL="0" distR="0" wp14:anchorId="0E7256D8" wp14:editId="1A709907">
@@ -194,7 +216,7 @@
                     <pic:cNvPicPr/>
                   </pic:nvPicPr>
                   <pic:blipFill>
-                    <a:blip r:embed="rId7"/>
+                    <a:blip r:embed="rId8"/>
                     <a:stretch>
                       <a:fillRect/>
                     </a:stretch>
@@ -241,7 +263,7 @@
                     <pic:cNvPicPr/>
                   </pic:nvPicPr>
                   <pic:blipFill>
-                    <a:blip r:embed="rId8"/>
+                    <a:blip r:embed="rId9"/>
                     <a:stretch>
                       <a:fillRect/>
                     </a:stretch>
@@ -264,6 +286,9 @@
     </w:p>
     <w:p>
       <w:r>
+        <w:rPr>
+          <w:noProof/>
+        </w:rPr>
         <w:lastRenderedPageBreak/>
         <w:drawing>
           <wp:inline distT="0" distB="0" distL="0" distR="0" wp14:anchorId="77DC5586" wp14:editId="49F043E8">
@@ -281,7 +306,7 @@
                     <pic:cNvPicPr/>
                   </pic:nvPicPr>
                   <pic:blipFill>
-                    <a:blip r:embed="rId9"/>
+                    <a:blip r:embed="rId10"/>
                     <a:stretch>
                       <a:fillRect/>
                     </a:stretch>
@@ -309,6 +334,9 @@
     </w:p>
     <w:p>
       <w:r>
+        <w:rPr>
+          <w:noProof/>
+        </w:rPr>
         <w:lastRenderedPageBreak/>
         <w:drawing>
           <wp:inline distT="0" distB="0" distL="0" distR="0" wp14:anchorId="7CC727D6" wp14:editId="4480FEC3">
@@ -326,7 +354,7 @@
                     <pic:cNvPicPr/>
                   </pic:nvPicPr>
                   <pic:blipFill>
-                    <a:blip r:embed="rId10"/>
+                    <a:blip r:embed="rId11"/>
                     <a:stretch>
                       <a:fillRect/>
                     </a:stretch>
@@ -354,6 +382,9 @@
     </w:p>
     <w:p>
       <w:r>
+        <w:rPr>
+          <w:noProof/>
+        </w:rPr>
         <w:lastRenderedPageBreak/>
         <w:drawing>
           <wp:inline distT="0" distB="0" distL="0" distR="0" wp14:anchorId="64ADAFB8" wp14:editId="525B3821">
@@ -371,7 +402,7 @@
                     <pic:cNvPicPr/>
                   </pic:nvPicPr>
                   <pic:blipFill>
-                    <a:blip r:embed="rId11"/>
+                    <a:blip r:embed="rId12"/>
                     <a:stretch>
                       <a:fillRect/>
                     </a:stretch>
@@ -392,6 +423,9 @@
         </w:drawing>
       </w:r>
       <w:r>
+        <w:rPr>
+          <w:noProof/>
+        </w:rPr>
         <w:drawing>
           <wp:inline distT="0" distB="0" distL="0" distR="0" wp14:anchorId="195C4F34" wp14:editId="7E1628EB">
             <wp:extent cx="1935648" cy="4328535"/>
@@ -408,7 +442,7 @@
                     <pic:cNvPicPr/>
                   </pic:nvPicPr>
                   <pic:blipFill>
-                    <a:blip r:embed="rId12"/>
+                    <a:blip r:embed="rId13"/>
                     <a:stretch>
                       <a:fillRect/>
                     </a:stretch>
@@ -439,6 +473,9 @@
     </w:p>
     <w:p>
       <w:r>
+        <w:rPr>
+          <w:noProof/>
+        </w:rPr>
         <w:lastRenderedPageBreak/>
         <w:drawing>
           <wp:inline distT="0" distB="0" distL="0" distR="0" wp14:anchorId="0C663F3F" wp14:editId="77D7AEF8">
@@ -456,7 +493,7 @@
                     <pic:cNvPicPr/>
                   </pic:nvPicPr>
                   <pic:blipFill>
-                    <a:blip r:embed="rId13"/>
+                    <a:blip r:embed="rId14"/>
                     <a:stretch>
                       <a:fillRect/>
                     </a:stretch>
@@ -477,6 +514,9 @@
         </w:drawing>
       </w:r>
       <w:r>
+        <w:rPr>
+          <w:noProof/>
+        </w:rPr>
         <w:drawing>
           <wp:inline distT="0" distB="0" distL="0" distR="0" wp14:anchorId="2729F82D" wp14:editId="1DA3D51C">
             <wp:extent cx="5731510" cy="4446905"/>
@@ -493,7 +533,7 @@
                     <pic:cNvPicPr/>
                   </pic:nvPicPr>
                   <pic:blipFill>
-                    <a:blip r:embed="rId14"/>
+                    <a:blip r:embed="rId15"/>
                     <a:stretch>
                       <a:fillRect/>
                     </a:stretch>
@@ -522,6 +562,9 @@
     </w:p>
     <w:p>
       <w:r>
+        <w:rPr>
+          <w:noProof/>
+        </w:rPr>
         <w:drawing>
           <wp:inline distT="0" distB="0" distL="0" distR="0" wp14:anchorId="78A4045C" wp14:editId="3A11EDA1">
             <wp:extent cx="2133785" cy="4206605"/>
@@ -538,7 +581,7 @@
                     <pic:cNvPicPr/>
                   </pic:nvPicPr>
                   <pic:blipFill>
-                    <a:blip r:embed="rId15"/>
+                    <a:blip r:embed="rId16"/>
                     <a:stretch>
                       <a:fillRect/>
                     </a:stretch>
@@ -559,6 +602,9 @@
         </w:drawing>
       </w:r>
       <w:r>
+        <w:rPr>
+          <w:noProof/>
+        </w:rPr>
         <w:drawing>
           <wp:inline distT="0" distB="0" distL="0" distR="0" wp14:anchorId="59DAB648" wp14:editId="52E80C77">
             <wp:extent cx="2080440" cy="4259949"/>
@@ -575,7 +621,7 @@
                     <pic:cNvPicPr/>
                   </pic:nvPicPr>
                   <pic:blipFill>
-                    <a:blip r:embed="rId16"/>
+                    <a:blip r:embed="rId17"/>
                     <a:stretch>
                       <a:fillRect/>
                     </a:stretch>
@@ -603,6 +649,9 @@
     </w:p>
     <w:p>
       <w:r>
+        <w:rPr>
+          <w:noProof/>
+        </w:rPr>
         <w:lastRenderedPageBreak/>
         <w:drawing>
           <wp:inline distT="0" distB="0" distL="0" distR="0" wp14:anchorId="03453782" wp14:editId="130B3920">
@@ -620,7 +669,7 @@
                     <pic:cNvPicPr/>
                   </pic:nvPicPr>
                   <pic:blipFill>
-                    <a:blip r:embed="rId17"/>
+                    <a:blip r:embed="rId18"/>
                     <a:stretch>
                       <a:fillRect/>
                     </a:stretch>
@@ -643,6 +692,9 @@
     </w:p>
     <w:p>
       <w:r>
+        <w:rPr>
+          <w:noProof/>
+        </w:rPr>
         <w:drawing>
           <wp:inline distT="0" distB="0" distL="0" distR="0" wp14:anchorId="323B780D" wp14:editId="1ED303FB">
             <wp:extent cx="5731510" cy="3222625"/>
@@ -659,7 +711,7 @@
                     <pic:cNvPicPr/>
                   </pic:nvPicPr>
                   <pic:blipFill>
-                    <a:blip r:embed="rId18"/>
+                    <a:blip r:embed="rId19"/>
                     <a:stretch>
                       <a:fillRect/>
                     </a:stretch>
@@ -684,7 +736,7 @@
       <w:r>
         <w:t xml:space="preserve">Link API : </w:t>
       </w:r>
-      <w:hyperlink r:id="rId19" w:history="1">
+      <w:hyperlink r:id="rId20" w:history="1">
         <w:r>
           <w:rPr>
             <w:rStyle w:val="Siuktni"/>
@@ -700,6 +752,9 @@
     </w:p>
     <w:p>
       <w:r>
+        <w:rPr>
+          <w:noProof/>
+        </w:rPr>
         <w:lastRenderedPageBreak/>
         <w:drawing>
           <wp:inline distT="0" distB="0" distL="0" distR="0" wp14:anchorId="06DEE58A" wp14:editId="38E5A60B">
@@ -717,7 +772,7 @@
                     <pic:cNvPicPr/>
                   </pic:nvPicPr>
                   <pic:blipFill>
-                    <a:blip r:embed="rId20"/>
+                    <a:blip r:embed="rId21"/>
                     <a:stretch>
                       <a:fillRect/>
                     </a:stretch>
@@ -738,6 +793,9 @@
         </w:drawing>
       </w:r>
       <w:r>
+        <w:rPr>
+          <w:noProof/>
+        </w:rPr>
         <w:drawing>
           <wp:inline distT="0" distB="0" distL="0" distR="0" wp14:anchorId="2D8FF3D8" wp14:editId="2ADDA5E4">
             <wp:extent cx="5731510" cy="3447415"/>
@@ -754,7 +812,7 @@
                     <pic:cNvPicPr/>
                   </pic:nvPicPr>
                   <pic:blipFill>
-                    <a:blip r:embed="rId21"/>
+                    <a:blip r:embed="rId22"/>
                     <a:stretch>
                       <a:fillRect/>
                     </a:stretch>
@@ -775,7 +833,153 @@
         </w:drawing>
       </w:r>
     </w:p>
-    <w:p/>
+    <w:p>
+      <w:pPr>
+        <w:rPr>
+          <w:lang w:val="en-GB"/>
+        </w:rPr>
+      </w:pPr>
+      <w:r>
+        <w:rPr>
+          <w:lang w:val="en-GB"/>
+        </w:rPr>
+        <w:t>Cau 11</w:t>
+      </w:r>
+    </w:p>
+    <w:p>
+      <w:pPr>
+        <w:rPr>
+          <w:lang w:val="en-GB"/>
+        </w:rPr>
+      </w:pPr>
+      <w:r>
+        <w:rPr>
+          <w:noProof/>
+          <w:lang w:val="en-GB"/>
+        </w:rPr>
+        <w:lastRenderedPageBreak/>
+        <w:drawing>
+          <wp:inline distT="0" distB="0" distL="0" distR="0" wp14:anchorId="2B1C1510" wp14:editId="450BD317">
+            <wp:extent cx="5731510" cy="5530850"/>
+            <wp:effectExtent l="0" t="0" r="2540" b="0"/>
+            <wp:docPr id="2075133354" name="Hình ảnh 1"/>
+            <wp:cNvGraphicFramePr>
+              <a:graphicFrameLocks xmlns:a="http://schemas.openxmlformats.org/drawingml/2006/main" noChangeAspect="1"/>
+            </wp:cNvGraphicFramePr>
+            <a:graphic xmlns:a="http://schemas.openxmlformats.org/drawingml/2006/main">
+              <a:graphicData uri="http://schemas.openxmlformats.org/drawingml/2006/picture">
+                <pic:pic xmlns:pic="http://schemas.openxmlformats.org/drawingml/2006/picture">
+                  <pic:nvPicPr>
+                    <pic:cNvPr id="2075133354" name=""/>
+                    <pic:cNvPicPr/>
+                  </pic:nvPicPr>
+                  <pic:blipFill>
+                    <a:blip r:embed="rId23"/>
+                    <a:stretch>
+                      <a:fillRect/>
+                    </a:stretch>
+                  </pic:blipFill>
+                  <pic:spPr>
+                    <a:xfrm>
+                      <a:off x="0" y="0"/>
+                      <a:ext cx="5731510" cy="5530850"/>
+                    </a:xfrm>
+                    <a:prstGeom prst="rect">
+                      <a:avLst/>
+                    </a:prstGeom>
+                  </pic:spPr>
+                </pic:pic>
+              </a:graphicData>
+            </a:graphic>
+          </wp:inline>
+        </w:drawing>
+      </w:r>
+    </w:p>
+    <w:p>
+      <w:pPr>
+        <w:rPr>
+          <w:lang w:val="en-GB"/>
+        </w:rPr>
+      </w:pPr>
+      <w:r>
+        <w:rPr>
+          <w:lang w:val="en-GB"/>
+        </w:rPr>
+        <w:t xml:space="preserve">Link deloy: </w:t>
+      </w:r>
+      <w:hyperlink r:id="rId24" w:history="1">
+        <w:r>
+          <w:rPr>
+            <w:rStyle w:val="Siuktni"/>
+            <w:lang w:val="en-GB"/>
+          </w:rPr>
+          <w:t>https://nguyenthanhbinh-22660171-tk--m01urwfgf3.expo.app/</w:t>
+        </w:r>
+      </w:hyperlink>
+    </w:p>
+    <w:p>
+      <w:pPr>
+        <w:rPr>
+          <w:lang w:val="en-GB"/>
+        </w:rPr>
+      </w:pPr>
+    </w:p>
+    <w:p>
+      <w:r>
+        <w:rPr>
+          <w:lang w:val="en-GB"/>
+        </w:rPr>
+        <w:lastRenderedPageBreak/>
+        <w:t>Chạy</w:t>
+      </w:r>
+      <w:r>
+        <w:t xml:space="preserve"> trên moblie:</w:t>
+      </w:r>
+      <w:r>
+        <w:br/>
+      </w:r>
+      <w:r>
+        <w:rPr>
+          <w:noProof/>
+        </w:rPr>
+        <w:lastRenderedPageBreak/>
+        <w:drawing>
+          <wp:inline distT="0" distB="0" distL="0" distR="0" wp14:anchorId="703DD361" wp14:editId="3D95277D">
+            <wp:extent cx="4309745" cy="8863330"/>
+            <wp:effectExtent l="0" t="0" r="0" b="0"/>
+            <wp:docPr id="1515876952" name="Hình ảnh 1" descr="Ảnh có chứa văn bản, ảnh chụp màn hình, số, Phông chữ&#10;&#10;Nội dung do AI tạo ra có thể không chính xác."/>
+            <wp:cNvGraphicFramePr>
+              <a:graphicFrameLocks xmlns:a="http://schemas.openxmlformats.org/drawingml/2006/main" noChangeAspect="1"/>
+            </wp:cNvGraphicFramePr>
+            <a:graphic xmlns:a="http://schemas.openxmlformats.org/drawingml/2006/main">
+              <a:graphicData uri="http://schemas.openxmlformats.org/drawingml/2006/picture">
+                <pic:pic xmlns:pic="http://schemas.openxmlformats.org/drawingml/2006/picture">
+                  <pic:nvPicPr>
+                    <pic:cNvPr id="1515876952" name="Hình ảnh 1" descr="Ảnh có chứa văn bản, ảnh chụp màn hình, số, Phông chữ&#10;&#10;Nội dung do AI tạo ra có thể không chính xác."/>
+                    <pic:cNvPicPr/>
+                  </pic:nvPicPr>
+                  <pic:blipFill>
+                    <a:blip r:embed="rId25"/>
+                    <a:stretch>
+                      <a:fillRect/>
+                    </a:stretch>
+                  </pic:blipFill>
+                  <pic:spPr>
+                    <a:xfrm>
+                      <a:off x="0" y="0"/>
+                      <a:ext cx="4309745" cy="8863330"/>
+                    </a:xfrm>
+                    <a:prstGeom prst="rect">
+                      <a:avLst/>
+                    </a:prstGeom>
+                  </pic:spPr>
+                </pic:pic>
+              </a:graphicData>
+            </a:graphic>
+          </wp:inline>
+        </w:drawing>
+      </w:r>
+    </w:p>
     <w:sectPr>
       <w:pgSz w:w="11906" w:h="16838"/>
       <w:pgMar w:top="1440" w:right="1440" w:bottom="1440" w:left="1440" w:header="708" w:footer="708" w:gutter="0"/>

</xml_diff>